<commit_message>
Complete about a quarter of ConOps
</commit_message>
<xml_diff>
--- a/Deliverable 1/Concept of Operations.docx
+++ b/Deliverable 1/Concept of Operations.docx
@@ -96,21 +96,17 @@
           <mc:Choice Requires="wps">
             <w:drawing>
               <wp:inline distT="0" distB="0" distL="0" distR="0">
-                <wp:extent cx="5349875" cy="19685"/>
+                <wp:extent cx="5350510" cy="20320"/>
                 <wp:effectExtent l="0" t="0" r="0" b="0"/>
-                <wp:docPr id="1" name=""/>
+                <wp:docPr id="1" name="Rectangle 1"/>
                 <a:graphic xmlns:a="http://schemas.openxmlformats.org/drawingml/2006/main">
                   <a:graphicData uri="http://schemas.microsoft.com/office/word/2010/wordprocessingShape">
                     <wps:wsp>
                       <wps:cNvSpPr/>
-                      <wps:nvSpPr>
-                        <wps:cNvPr id="0" name="Rectangle 1"/>
-                        <wps:cNvSpPr/>
-                      </wps:nvSpPr>
                       <wps:spPr>
                         <a:xfrm>
                           <a:off x="0" y="0"/>
-                          <a:ext cx="5349240" cy="19080"/>
+                          <a:ext cx="5349960" cy="19800"/>
                         </a:xfrm>
                         <a:prstGeom prst="rect">
                           <a:avLst/>
@@ -122,6 +118,12 @@
                           <a:noFill/>
                         </a:ln>
                       </wps:spPr>
+                      <wps:style>
+                        <a:lnRef idx="0"/>
+                        <a:fillRef idx="0"/>
+                        <a:effectRef idx="0"/>
+                        <a:fontRef idx="minor"/>
+                      </wps:style>
                       <wps:bodyPr/>
                     </wps:wsp>
                   </a:graphicData>
@@ -134,7 +136,7 @@
           </mc:Choice>
           <mc:Fallback>
             <w:pict>
-              <v:rect id="shape_0" fillcolor="#a0a0a0" stroked="f" style="position:absolute;margin-left:0pt;margin-top:-1.55pt;width:421.15pt;height:1.45pt;mso-position-horizontal:left;mso-position-vertical:top">
+              <v:rect id="shape_0" ID="Rectangle 1" fillcolor="#a0a0a0" stroked="f" style="position:absolute;margin-left:0pt;margin-top:-1.6pt;width:421.2pt;height:1.5pt;mso-position-vertical:top">
                 <w10:wrap type="none"/>
                 <v:fill o:detectmouseclick="t" type="solid" color2="#5f5f5f"/>
                 <v:stroke color="#3465a4" joinstyle="round" endcap="flat"/>
@@ -305,21 +307,17 @@
           <mc:Choice Requires="wps">
             <w:drawing>
               <wp:inline distT="0" distB="0" distL="0" distR="0">
-                <wp:extent cx="4938395" cy="19685"/>
+                <wp:extent cx="4939030" cy="20320"/>
                 <wp:effectExtent l="0" t="0" r="0" b="0"/>
-                <wp:docPr id="2" name=""/>
+                <wp:docPr id="2" name="Rectangle 1"/>
                 <a:graphic xmlns:a="http://schemas.openxmlformats.org/drawingml/2006/main">
                   <a:graphicData uri="http://schemas.microsoft.com/office/word/2010/wordprocessingShape">
                     <wps:wsp>
                       <wps:cNvSpPr/>
-                      <wps:nvSpPr>
-                        <wps:cNvPr id="1" name="Rectangle 1"/>
-                        <wps:cNvSpPr/>
-                      </wps:nvSpPr>
                       <wps:spPr>
                         <a:xfrm>
                           <a:off x="0" y="0"/>
-                          <a:ext cx="4937760" cy="19080"/>
+                          <a:ext cx="4938480" cy="19800"/>
                         </a:xfrm>
                         <a:prstGeom prst="rect">
                           <a:avLst/>
@@ -331,6 +329,12 @@
                           <a:noFill/>
                         </a:ln>
                       </wps:spPr>
+                      <wps:style>
+                        <a:lnRef idx="0"/>
+                        <a:fillRef idx="0"/>
+                        <a:effectRef idx="0"/>
+                        <a:fontRef idx="minor"/>
+                      </wps:style>
                       <wps:bodyPr/>
                     </wps:wsp>
                   </a:graphicData>
@@ -343,7 +347,7 @@
           </mc:Choice>
           <mc:Fallback>
             <w:pict>
-              <v:rect id="shape_0" fillcolor="#a0a0a0" stroked="f" style="position:absolute;margin-left:0pt;margin-top:-1.55pt;width:388.75pt;height:1.45pt;mso-position-horizontal:left;mso-position-vertical:top">
+              <v:rect id="shape_0" ID="Rectangle 1" fillcolor="#a0a0a0" stroked="f" style="position:absolute;margin-left:0pt;margin-top:-1.6pt;width:388.8pt;height:1.5pt;mso-position-vertical:top">
                 <w10:wrap type="none"/>
                 <v:fill o:detectmouseclick="t" type="solid" color2="#5f5f5f"/>
                 <v:stroke color="#3465a4" joinstyle="round" endcap="flat"/>
@@ -397,6 +401,51 @@
           <w:color w:val="333333"/>
         </w:rPr>
       </w:pPr>
+      <w:hyperlink r:id="rId2">
+        <w:r>
+          <w:rPr>
+            <w:rStyle w:val="InternetLink"/>
+            <w:rFonts w:eastAsia="Times New Roman" w:cs="Helvetica"/>
+            <w:color w:val="333333"/>
+          </w:rPr>
+          <w:t>Innago</w:t>
+        </w:r>
+      </w:hyperlink>
+      <w:r>
+        <w:rPr>
+          <w:rFonts w:eastAsia="Times New Roman" w:cs="Helvetica"/>
+          <w:color w:val="333333"/>
+        </w:rPr>
+        <w:t xml:space="preserve"> is a </w:t>
+      </w:r>
+      <w:r>
+        <w:rPr>
+          <w:rFonts w:eastAsia="Times New Roman" w:cs="Helvetica"/>
+          <w:color w:val="333333"/>
+          <w:kern w:val="0"/>
+          <w:sz w:val="22"/>
+          <w:szCs w:val="22"/>
+          <w:lang w:val="en-US" w:eastAsia="en-US" w:bidi="ar-SA"/>
+        </w:rPr>
+        <w:t>property management tool</w:t>
+      </w:r>
+      <w:r>
+        <w:rPr>
+          <w:rFonts w:eastAsia="Times New Roman" w:cs="Helvetica"/>
+          <w:color w:val="333333"/>
+        </w:rPr>
+        <w:t xml:space="preserve"> with capabilities similar to the one we are making. Just like our system, it allows tenants to submit maintenance requests which the landlord can then see and give to the handymen. The tenant can upload images and videos. However, Innago has other features that our system will not have, such as rent payments, lease signing, and tenant screening.</w:t>
+      </w:r>
+    </w:p>
+    <w:p>
+      <w:pPr>
+        <w:pStyle w:val="Normal"/>
+        <w:spacing w:lineRule="atLeast" w:line="300" w:before="0" w:after="150"/>
+        <w:rPr>
+          <w:rFonts w:eastAsia="Times New Roman" w:cs="Helvetica"/>
+          <w:color w:val="333333"/>
+        </w:rPr>
+      </w:pPr>
       <w:r>
         <w:rPr>
           <w:rFonts w:eastAsia="Times New Roman" w:cs="Helvetica"/>
@@ -475,9 +524,7 @@
       <w:pPr>
         <w:pStyle w:val="Normal"/>
         <w:spacing w:lineRule="auto" w:line="240" w:beforeAutospacing="1" w:afterAutospacing="1"/>
-        <w:rPr>
-          <w:rFonts w:eastAsia="Times New Roman" w:cs="Times New Roman"/>
-        </w:rPr>
+        <w:rPr/>
       </w:pPr>
       <w:r>
         <w:rPr>
@@ -513,7 +560,13 @@
         <w:rPr>
           <w:rFonts w:eastAsia="Times New Roman" w:cs="Times New Roman"/>
         </w:rPr>
-        <w:t>The product will be completely free to use, and no features will require payment to unlock. Every user will have full access to the features of the program.</w:t>
+        <w:t xml:space="preserve">The product will be completely free to use, and no features will require payment to unlock. Every user will have full access to the features of the program. </w:t>
+      </w:r>
+      <w:r>
+        <w:rPr>
+          <w:rFonts w:eastAsia="Times New Roman" w:cs="Times New Roman"/>
+        </w:rPr>
+        <w:t>Payment will be voluntary, and it will not unlock features.</w:t>
       </w:r>
     </w:p>
     <w:p>
@@ -529,6 +582,49 @@
           <w:rFonts w:eastAsia="Times New Roman" w:cs="Times New Roman"/>
         </w:rPr>
         <w:t>&lt;What are the modes of operation?  These are the states that your system can be in.&gt; Some examples of modes could include: free version vs. paying version; user vs. admin; single player game vs. multi-player game.  &lt;1 – 3 sentences per user and mode&gt;</w:t>
+      </w:r>
+    </w:p>
+    <w:p>
+      <w:pPr>
+        <w:pStyle w:val="Normal"/>
+        <w:spacing w:lineRule="auto" w:line="240" w:beforeAutospacing="1" w:afterAutospacing="1"/>
+        <w:rPr>
+          <w:rFonts w:eastAsia="Times New Roman" w:cs="Times New Roman"/>
+        </w:rPr>
+      </w:pPr>
+      <w:r>
+        <w:rPr>
+          <w:rFonts w:eastAsia="Times New Roman" w:cs="Times New Roman"/>
+        </w:rPr>
+        <w:t xml:space="preserve">There is a mode of operation for each kind of user: tenants, landlords, and handymen. These modes relate to permissions. A user can make issues, view/modify their own issues, and rate the quality of work. A landlord can see the issues of all users and </w:t>
+      </w:r>
+      <w:r>
+        <w:rPr>
+          <w:rFonts w:eastAsia="Times New Roman" w:cs="Times New Roman"/>
+          <w:color w:val="auto"/>
+          <w:kern w:val="0"/>
+          <w:sz w:val="22"/>
+          <w:szCs w:val="22"/>
+          <w:lang w:val="en-US" w:eastAsia="en-US" w:bidi="ar-SA"/>
+        </w:rPr>
+        <w:t>give issues to handymen</w:t>
+      </w:r>
+      <w:r>
+        <w:rPr>
+          <w:rFonts w:eastAsia="Times New Roman" w:cs="Times New Roman"/>
+        </w:rPr>
+        <w:t xml:space="preserve">. A handyman can see the issues they are </w:t>
+      </w:r>
+      <w:r>
+        <w:rPr>
+          <w:rFonts w:eastAsia="Times New Roman" w:cs="Times New Roman"/>
+          <w:color w:val="auto"/>
+          <w:kern w:val="0"/>
+          <w:sz w:val="22"/>
+          <w:szCs w:val="22"/>
+          <w:lang w:val="en-US" w:eastAsia="en-US" w:bidi="ar-SA"/>
+        </w:rPr>
+        <w:t>given, provide their expert feedback on issues, and mark issues completed.</w:t>
       </w:r>
     </w:p>
     <w:p>
@@ -976,7 +1072,6 @@
     <w:rPrDefault>
       <w:rPr>
         <w:rFonts w:ascii="Calibri" w:hAnsi="Calibri" w:eastAsia="Calibri" w:cs="" w:asciiTheme="minorHAnsi" w:cstheme="minorBidi" w:eastAsiaTheme="minorHAnsi" w:hAnsiTheme="minorHAnsi"/>
-        <w:sz w:val="22"/>
         <w:szCs w:val="22"/>
         <w:lang w:val="en-US" w:eastAsia="en-US" w:bidi="ar-SA"/>
       </w:rPr>
@@ -1362,6 +1457,7 @@
     <w:rsid w:val="003651df"/>
     <w:pPr>
       <w:widowControl/>
+      <w:suppressAutoHyphens w:val="true"/>
       <w:bidi w:val="0"/>
       <w:spacing w:lineRule="auto" w:line="276" w:before="0" w:after="200"/>
       <w:jc w:val="left"/>

</xml_diff>